<commit_message>
Analytical torque and FEA inductances,torque,oscillation added
</commit_message>
<xml_diff>
--- a/Analytical derivations/Report.docx
+++ b/Analytical derivations/Report.docx
@@ -120,16 +120,7 @@
                         <w:rPr>
                           <w:rFonts w:ascii="Cambria Math" w:hAnsi="Cambria Math"/>
                         </w:rPr>
-                        <m:t>2*</m:t>
-                      </m:r>
-                      <m:r>
-                        <m:rPr>
-                          <m:sty m:val="p"/>
-                        </m:rPr>
-                        <w:rPr>
-                          <w:rFonts w:ascii="Cambria Math" w:hAnsi="Cambria Math"/>
-                        </w:rPr>
-                        <m:t>arcsin</m:t>
+                        <m:t>2*arcsin</m:t>
                       </m:r>
                       <m:ctrlPr>
                         <w:rPr>
@@ -185,13 +176,7 @@
                     <w:rPr>
                       <w:rFonts w:ascii="Cambria Math" w:hAnsi="Cambria Math"/>
                     </w:rPr>
-                    <m:t>2*</m:t>
-                  </m:r>
-                  <m:r>
-                    <w:rPr>
-                      <w:rFonts w:ascii="Cambria Math" w:hAnsi="Cambria Math"/>
-                    </w:rPr>
-                    <m:t>π</m:t>
+                    <m:t>2*π</m:t>
                   </m:r>
                 </m:den>
               </m:f>
@@ -199,19 +184,7 @@
                 <w:rPr>
                   <w:rFonts w:ascii="Cambria Math" w:hAnsi="Cambria Math"/>
                 </w:rPr>
-                <m:t>*2*</m:t>
-              </m:r>
-              <m:r>
-                <w:rPr>
-                  <w:rFonts w:ascii="Cambria Math" w:hAnsi="Cambria Math"/>
-                </w:rPr>
-                <m:t>π</m:t>
-              </m:r>
-              <m:r>
-                <w:rPr>
-                  <w:rFonts w:ascii="Cambria Math" w:hAnsi="Cambria Math"/>
-                </w:rPr>
-                <m:t>*</m:t>
+                <m:t>*2*π*</m:t>
               </m:r>
               <m:sSub>
                 <m:sSubPr>
@@ -252,22 +225,7 @@
     </w:p>
     <w:p>
       <w:r>
-        <w:t xml:space="preserve">For θ </w:t>
-      </w:r>
-      <w:r>
-        <w:t>&gt;</w:t>
-      </w:r>
-      <w:r>
-        <w:t xml:space="preserve"> 0 </w:t>
-      </w:r>
-      <w:r>
-        <w:t xml:space="preserve">and </w:t>
-      </w:r>
-      <w:r>
-        <w:t xml:space="preserve">θ </w:t>
-      </w:r>
-      <w:r>
-        <w:t>&lt;2*</w:t>
+        <w:t>For θ &gt; 0 and θ &lt;2*</w:t>
       </w:r>
       <w:proofErr w:type="spellStart"/>
       <w:proofErr w:type="gramStart"/>
@@ -280,10 +238,7 @@
       </w:r>
       <w:proofErr w:type="gramEnd"/>
       <w:r>
-        <w:t>7.5/12)</w:t>
-      </w:r>
-      <w:r>
-        <w:t>;</w:t>
+        <w:t>7.5/12);</w:t>
       </w:r>
     </w:p>
     <w:p>
@@ -298,13 +253,7 @@
             <w:rPr>
               <w:rFonts w:ascii="Cambria Math" w:hAnsi="Cambria Math"/>
             </w:rPr>
-            <m:t>R1</m:t>
-          </m:r>
-          <m:r>
-            <w:rPr>
-              <w:rFonts w:ascii="Cambria Math" w:hAnsi="Cambria Math"/>
-            </w:rPr>
-            <m:t xml:space="preserve">= </m:t>
+            <m:t xml:space="preserve">R1= </m:t>
           </m:r>
           <m:f>
             <m:fPr>
@@ -320,13 +269,7 @@
                 <w:rPr>
                   <w:rFonts w:ascii="Cambria Math" w:hAnsi="Cambria Math"/>
                 </w:rPr>
-                <m:t>2*</m:t>
-              </m:r>
-              <m:r>
-                <w:rPr>
-                  <w:rFonts w:ascii="Cambria Math" w:hAnsi="Cambria Math"/>
-                </w:rPr>
-                <m:t>air_gap_small</m:t>
+                <m:t>2*air_gap_small</m:t>
               </m:r>
             </m:num>
             <m:den>
@@ -387,16 +330,7 @@
                         <w:rPr>
                           <w:rFonts w:ascii="Cambria Math" w:hAnsi="Cambria Math"/>
                         </w:rPr>
-                        <m:t>2*</m:t>
-                      </m:r>
-                      <m:r>
-                        <m:rPr>
-                          <m:sty m:val="p"/>
-                        </m:rPr>
-                        <w:rPr>
-                          <w:rFonts w:ascii="Cambria Math" w:hAnsi="Cambria Math"/>
-                        </w:rPr>
-                        <m:t>arcsin</m:t>
+                        <m:t>2*arcsin</m:t>
                       </m:r>
                       <m:ctrlPr>
                         <w:rPr>
@@ -458,13 +392,7 @@
                     <w:rPr>
                       <w:rFonts w:ascii="Cambria Math" w:hAnsi="Cambria Math"/>
                     </w:rPr>
-                    <m:t>2*</m:t>
-                  </m:r>
-                  <m:r>
-                    <w:rPr>
-                      <w:rFonts w:ascii="Cambria Math" w:hAnsi="Cambria Math"/>
-                    </w:rPr>
-                    <m:t>π</m:t>
+                    <m:t>2*π</m:t>
                   </m:r>
                 </m:den>
               </m:f>
@@ -472,19 +400,7 @@
                 <w:rPr>
                   <w:rFonts w:ascii="Cambria Math" w:hAnsi="Cambria Math"/>
                 </w:rPr>
-                <m:t>*2*</m:t>
-              </m:r>
-              <m:r>
-                <w:rPr>
-                  <w:rFonts w:ascii="Cambria Math" w:hAnsi="Cambria Math"/>
-                </w:rPr>
-                <m:t>π</m:t>
-              </m:r>
-              <m:r>
-                <w:rPr>
-                  <w:rFonts w:ascii="Cambria Math" w:hAnsi="Cambria Math"/>
-                </w:rPr>
-                <m:t>*</m:t>
+                <m:t>*2*π*</m:t>
               </m:r>
               <m:sSub>
                 <m:sSubPr>
@@ -535,19 +451,7 @@
             <w:rPr>
               <w:rFonts w:ascii="Cambria Math" w:hAnsi="Cambria Math"/>
             </w:rPr>
-            <m:t>R</m:t>
-          </m:r>
-          <m:r>
-            <w:rPr>
-              <w:rFonts w:ascii="Cambria Math" w:hAnsi="Cambria Math"/>
-            </w:rPr>
-            <m:t>2</m:t>
-          </m:r>
-          <m:r>
-            <w:rPr>
-              <w:rFonts w:ascii="Cambria Math" w:hAnsi="Cambria Math"/>
-            </w:rPr>
-            <m:t xml:space="preserve">= </m:t>
+            <m:t xml:space="preserve">R2= </m:t>
           </m:r>
           <m:f>
             <m:fPr>
@@ -563,13 +467,7 @@
                 <w:rPr>
                   <w:rFonts w:ascii="Cambria Math" w:hAnsi="Cambria Math"/>
                 </w:rPr>
-                <m:t>2*air_gap_</m:t>
-              </m:r>
-              <m:r>
-                <w:rPr>
-                  <w:rFonts w:ascii="Cambria Math" w:hAnsi="Cambria Math"/>
-                </w:rPr>
-                <m:t>large</m:t>
+                <m:t>2*air_gap_large</m:t>
               </m:r>
             </m:num>
             <m:den>
@@ -629,13 +527,7 @@
                     <w:rPr>
                       <w:rFonts w:ascii="Cambria Math" w:hAnsi="Cambria Math"/>
                     </w:rPr>
-                    <m:t>2*</m:t>
-                  </m:r>
-                  <m:r>
-                    <w:rPr>
-                      <w:rFonts w:ascii="Cambria Math" w:hAnsi="Cambria Math"/>
-                    </w:rPr>
-                    <m:t>π</m:t>
+                    <m:t>2*π</m:t>
                   </m:r>
                 </m:den>
               </m:f>
@@ -643,19 +535,7 @@
                 <w:rPr>
                   <w:rFonts w:ascii="Cambria Math" w:hAnsi="Cambria Math"/>
                 </w:rPr>
-                <m:t>*2*</m:t>
-              </m:r>
-              <m:r>
-                <w:rPr>
-                  <w:rFonts w:ascii="Cambria Math" w:hAnsi="Cambria Math"/>
-                </w:rPr>
-                <m:t>π</m:t>
-              </m:r>
-              <m:r>
-                <w:rPr>
-                  <w:rFonts w:ascii="Cambria Math" w:hAnsi="Cambria Math"/>
-                </w:rPr>
-                <m:t>*</m:t>
+                <m:t>*2*π*</m:t>
               </m:r>
               <m:sSub>
                 <m:sSubPr>
@@ -706,19 +586,7 @@
             <w:rPr>
               <w:rFonts w:ascii="Cambria Math" w:hAnsi="Cambria Math"/>
             </w:rPr>
-            <m:t>R</m:t>
-          </m:r>
-          <m:r>
-            <w:rPr>
-              <w:rFonts w:ascii="Cambria Math" w:hAnsi="Cambria Math"/>
-            </w:rPr>
-            <m:t>eq</m:t>
-          </m:r>
-          <m:r>
-            <w:rPr>
-              <w:rFonts w:ascii="Cambria Math" w:hAnsi="Cambria Math"/>
-            </w:rPr>
-            <m:t xml:space="preserve">= </m:t>
+            <m:t xml:space="preserve">Req= </m:t>
           </m:r>
           <m:f>
             <m:fPr>
@@ -773,16 +641,7 @@
         <w:t>7.5/12)</w:t>
       </w:r>
       <w:r>
-        <w:t xml:space="preserve"> and </w:t>
-      </w:r>
-      <w:r>
-        <w:t xml:space="preserve">θ </w:t>
-      </w:r>
-      <w:r>
-        <w:t>&lt;(π-</w:t>
-      </w:r>
-      <w:r>
-        <w:t>2*</w:t>
+        <w:t xml:space="preserve"> and θ &lt;(π-2*</w:t>
       </w:r>
       <w:proofErr w:type="spellStart"/>
       <w:r>
@@ -790,10 +649,7 @@
       </w:r>
       <w:proofErr w:type="spellEnd"/>
       <w:r>
-        <w:t>(7.5/12)</w:t>
-      </w:r>
-      <w:r>
-        <w:t>)</w:t>
+        <w:t>(7.5/12))</w:t>
       </w:r>
     </w:p>
     <w:p>
@@ -808,13 +664,7 @@
             <w:rPr>
               <w:rFonts w:ascii="Cambria Math" w:hAnsi="Cambria Math"/>
             </w:rPr>
-            <m:t>Req</m:t>
-          </m:r>
-          <m:r>
-            <w:rPr>
-              <w:rFonts w:ascii="Cambria Math" w:hAnsi="Cambria Math"/>
-            </w:rPr>
-            <m:t xml:space="preserve">= </m:t>
+            <m:t xml:space="preserve">Req= </m:t>
           </m:r>
           <m:f>
             <m:fPr>
@@ -947,13 +797,7 @@
                     <w:rPr>
                       <w:rFonts w:ascii="Cambria Math" w:hAnsi="Cambria Math"/>
                     </w:rPr>
-                    <m:t>2*</m:t>
-                  </m:r>
-                  <m:r>
-                    <w:rPr>
-                      <w:rFonts w:ascii="Cambria Math" w:hAnsi="Cambria Math"/>
-                    </w:rPr>
-                    <m:t>π</m:t>
+                    <m:t>2*π</m:t>
                   </m:r>
                 </m:den>
               </m:f>
@@ -961,19 +805,7 @@
                 <w:rPr>
                   <w:rFonts w:ascii="Cambria Math" w:hAnsi="Cambria Math"/>
                 </w:rPr>
-                <m:t>*2*</m:t>
-              </m:r>
-              <m:r>
-                <w:rPr>
-                  <w:rFonts w:ascii="Cambria Math" w:hAnsi="Cambria Math"/>
-                </w:rPr>
-                <m:t>π</m:t>
-              </m:r>
-              <m:r>
-                <w:rPr>
-                  <w:rFonts w:ascii="Cambria Math" w:hAnsi="Cambria Math"/>
-                </w:rPr>
-                <m:t>*</m:t>
+                <m:t>*2*π*</m:t>
               </m:r>
               <m:sSub>
                 <m:sSubPr>
@@ -1014,17 +846,11 @@
     </w:p>
     <w:p>
       <w:r>
-        <w:t>For</w:t>
-      </w:r>
-      <w:r>
-        <w:t xml:space="preserve"> θ </w:t>
+        <w:t xml:space="preserve">For θ </w:t>
       </w:r>
       <w:proofErr w:type="gramStart"/>
       <w:r>
-        <w:t>&gt;</w:t>
-      </w:r>
-      <w:r>
-        <w:t>(</w:t>
+        <w:t>&gt;(</w:t>
       </w:r>
       <w:proofErr w:type="gramEnd"/>
       <w:r>
@@ -1128,16 +954,7 @@
                         <w:rPr>
                           <w:rFonts w:ascii="Cambria Math" w:hAnsi="Cambria Math"/>
                         </w:rPr>
-                        <m:t>2*</m:t>
-                      </m:r>
-                      <m:r>
-                        <m:rPr>
-                          <m:sty m:val="p"/>
-                        </m:rPr>
-                        <w:rPr>
-                          <w:rFonts w:ascii="Cambria Math" w:hAnsi="Cambria Math"/>
-                        </w:rPr>
-                        <m:t>arcsin</m:t>
+                        <m:t>2*arcsin</m:t>
                       </m:r>
                       <m:ctrlPr>
                         <w:rPr>
@@ -1189,19 +1006,7 @@
                         <w:rPr>
                           <w:rFonts w:ascii="Cambria Math" w:hAnsi="Cambria Math"/>
                         </w:rPr>
-                        <m:t>+</m:t>
-                      </m:r>
-                      <m:r>
-                        <w:rPr>
-                          <w:rFonts w:ascii="Cambria Math" w:hAnsi="Cambria Math"/>
-                        </w:rPr>
-                        <m:t>θ</m:t>
-                      </m:r>
-                      <m:r>
-                        <w:rPr>
-                          <w:rFonts w:ascii="Cambria Math" w:hAnsi="Cambria Math"/>
-                        </w:rPr>
-                        <m:t>-π</m:t>
+                        <m:t>+θ-π</m:t>
                       </m:r>
                     </m:e>
                   </m:func>
@@ -1338,16 +1143,7 @@
                     <w:rPr>
                       <w:rFonts w:ascii="Cambria Math" w:hAnsi="Cambria Math"/>
                     </w:rPr>
-                    <m:t>π-</m:t>
-                  </m:r>
-                  <m:r>
-                    <m:rPr>
-                      <m:sty m:val="p"/>
-                    </m:rPr>
-                    <w:rPr>
-                      <w:rFonts w:ascii="Cambria Math" w:hAnsi="Cambria Math"/>
-                    </w:rPr>
-                    <m:t>θ</m:t>
+                    <m:t>π-θ</m:t>
                   </m:r>
                 </m:num>
                 <m:den>
@@ -1687,10 +1483,260 @@
     <w:p>
       <w:pPr>
         <w:pStyle w:val="ResimYazs"/>
+      </w:pPr>
+      <w:r>
+        <w:t xml:space="preserve">Figure </w:t>
+      </w:r>
+      <w:r>
+        <w:fldChar w:fldCharType="begin"/>
+      </w:r>
+      <w:r>
+        <w:instrText xml:space="preserve"> SEQ Figure \* ARABIC </w:instrText>
+      </w:r>
+      <w:r>
+        <w:fldChar w:fldCharType="separate"/>
+      </w:r>
+      <w:r>
+        <w:rPr>
+          <w:noProof/>
+        </w:rPr>
+        <w:t>2</w:t>
+      </w:r>
+      <w:r>
+        <w:fldChar w:fldCharType="end"/>
+      </w:r>
+    </w:p>
+    <w:p>
+      <w:r>
+        <w:lastRenderedPageBreak/>
+        <w:tab/>
+        <w:t xml:space="preserve">Torque of the system can be calculated using following </w:t>
+      </w:r>
+      <w:proofErr w:type="gramStart"/>
+      <w:r>
+        <w:t>formula,</w:t>
+      </w:r>
+      <w:proofErr w:type="gramEnd"/>
+      <w:r>
+        <w:t xml:space="preserve"> analytically it can be seen in Figure 3.</w:t>
+      </w:r>
+    </w:p>
+    <w:p>
+      <w:pPr>
         <w:rPr>
           <w:rFonts w:eastAsiaTheme="minorEastAsia"/>
         </w:rPr>
       </w:pPr>
+      <m:oMathPara>
+        <m:oMath>
+          <m:r>
+            <w:rPr>
+              <w:rFonts w:ascii="Cambria Math" w:hAnsi="Cambria Math"/>
+            </w:rPr>
+            <m:t>T= -</m:t>
+          </m:r>
+          <m:f>
+            <m:fPr>
+              <m:ctrlPr>
+                <w:rPr>
+                  <w:rFonts w:ascii="Cambria Math" w:hAnsi="Cambria Math"/>
+                  <w:i/>
+                </w:rPr>
+              </m:ctrlPr>
+            </m:fPr>
+            <m:num>
+              <m:r>
+                <w:rPr>
+                  <w:rFonts w:ascii="Cambria Math" w:hAnsi="Cambria Math"/>
+                </w:rPr>
+                <m:t>∂</m:t>
+              </m:r>
+              <m:sSub>
+                <m:sSubPr>
+                  <m:ctrlPr>
+                    <w:rPr>
+                      <w:rFonts w:ascii="Cambria Math" w:hAnsi="Cambria Math"/>
+                      <w:i/>
+                    </w:rPr>
+                  </m:ctrlPr>
+                </m:sSubPr>
+                <m:e>
+                  <m:r>
+                    <w:rPr>
+                      <w:rFonts w:ascii="Cambria Math" w:hAnsi="Cambria Math"/>
+                    </w:rPr>
+                    <m:t>W</m:t>
+                  </m:r>
+                </m:e>
+                <m:sub>
+                  <m:r>
+                    <w:rPr>
+                      <w:rFonts w:ascii="Cambria Math" w:hAnsi="Cambria Math"/>
+                    </w:rPr>
+                    <m:t>magnetic</m:t>
+                  </m:r>
+                </m:sub>
+              </m:sSub>
+            </m:num>
+            <m:den>
+              <m:r>
+                <w:rPr>
+                  <w:rFonts w:ascii="Cambria Math" w:hAnsi="Cambria Math"/>
+                </w:rPr>
+                <m:t>∂θ</m:t>
+              </m:r>
+            </m:den>
+          </m:f>
+          <m:r>
+            <w:rPr>
+              <w:rFonts w:ascii="Cambria Math" w:hAnsi="Cambria Math"/>
+            </w:rPr>
+            <m:t>=-</m:t>
+          </m:r>
+          <m:f>
+            <m:fPr>
+              <m:ctrlPr>
+                <w:rPr>
+                  <w:rFonts w:ascii="Cambria Math" w:hAnsi="Cambria Math"/>
+                  <w:i/>
+                </w:rPr>
+              </m:ctrlPr>
+            </m:fPr>
+            <m:num>
+              <m:r>
+                <w:rPr>
+                  <w:rFonts w:ascii="Cambria Math" w:hAnsi="Cambria Math"/>
+                </w:rPr>
+                <m:t>1</m:t>
+              </m:r>
+            </m:num>
+            <m:den>
+              <m:r>
+                <w:rPr>
+                  <w:rFonts w:ascii="Cambria Math" w:hAnsi="Cambria Math"/>
+                </w:rPr>
+                <m:t>2</m:t>
+              </m:r>
+            </m:den>
+          </m:f>
+          <m:sSup>
+            <m:sSupPr>
+              <m:ctrlPr>
+                <w:rPr>
+                  <w:rFonts w:ascii="Cambria Math" w:hAnsi="Cambria Math"/>
+                  <w:i/>
+                </w:rPr>
+              </m:ctrlPr>
+            </m:sSupPr>
+            <m:e>
+              <m:r>
+                <w:rPr>
+                  <w:rFonts w:ascii="Cambria Math" w:hAnsi="Cambria Math"/>
+                </w:rPr>
+                <m:t>I</m:t>
+              </m:r>
+            </m:e>
+            <m:sup>
+              <m:r>
+                <w:rPr>
+                  <w:rFonts w:ascii="Cambria Math" w:hAnsi="Cambria Math"/>
+                </w:rPr>
+                <m:t>2</m:t>
+              </m:r>
+            </m:sup>
+          </m:sSup>
+          <m:f>
+            <m:fPr>
+              <m:ctrlPr>
+                <w:rPr>
+                  <w:rFonts w:ascii="Cambria Math" w:hAnsi="Cambria Math"/>
+                  <w:i/>
+                </w:rPr>
+              </m:ctrlPr>
+            </m:fPr>
+            <m:num>
+              <m:r>
+                <w:rPr>
+                  <w:rFonts w:ascii="Cambria Math" w:hAnsi="Cambria Math"/>
+                </w:rPr>
+                <m:t>dL</m:t>
+              </m:r>
+            </m:num>
+            <m:den>
+              <m:r>
+                <w:rPr>
+                  <w:rFonts w:ascii="Cambria Math" w:hAnsi="Cambria Math"/>
+                </w:rPr>
+                <m:t>dθ</m:t>
+              </m:r>
+            </m:den>
+          </m:f>
+        </m:oMath>
+      </m:oMathPara>
+    </w:p>
+    <w:p>
+      <w:pPr>
+        <w:keepNext/>
+      </w:pPr>
+      <w:r>
+        <w:rPr>
+          <w:noProof/>
+          <w:lang w:val="tr-TR" w:eastAsia="tr-TR"/>
+        </w:rPr>
+        <w:drawing>
+          <wp:inline distT="0" distB="0" distL="0" distR="0" wp14:anchorId="6397AD66" wp14:editId="4CE40C01">
+            <wp:extent cx="5287645" cy="3991610"/>
+            <wp:effectExtent l="0" t="0" r="8255" b="8890"/>
+            <wp:docPr id="3" name="Resim 3" descr="C:\Users\St\Documents\GitHub\EE568_Project1\Analytical derivations\Torque.PNG"/>
+            <wp:cNvGraphicFramePr>
+              <a:graphicFrameLocks xmlns:a="http://schemas.openxmlformats.org/drawingml/2006/main" noChangeAspect="1"/>
+            </wp:cNvGraphicFramePr>
+            <a:graphic xmlns:a="http://schemas.openxmlformats.org/drawingml/2006/main">
+              <a:graphicData uri="http://schemas.openxmlformats.org/drawingml/2006/picture">
+                <pic:pic xmlns:pic="http://schemas.openxmlformats.org/drawingml/2006/picture">
+                  <pic:nvPicPr>
+                    <pic:cNvPr id="0" name="Picture 1" descr="C:\Users\St\Documents\GitHub\EE568_Project1\Analytical derivations\Torque.PNG"/>
+                    <pic:cNvPicPr>
+                      <a:picLocks noChangeAspect="1" noChangeArrowheads="1"/>
+                    </pic:cNvPicPr>
+                  </pic:nvPicPr>
+                  <pic:blipFill>
+                    <a:blip r:embed="rId7">
+                      <a:extLst>
+                        <a:ext uri="{28A0092B-C50C-407E-A947-70E740481C1C}">
+                          <a14:useLocalDpi xmlns:a14="http://schemas.microsoft.com/office/drawing/2010/main" val="0"/>
+                        </a:ext>
+                      </a:extLst>
+                    </a:blip>
+                    <a:srcRect/>
+                    <a:stretch>
+                      <a:fillRect/>
+                    </a:stretch>
+                  </pic:blipFill>
+                  <pic:spPr bwMode="auto">
+                    <a:xfrm>
+                      <a:off x="0" y="0"/>
+                      <a:ext cx="5287645" cy="3991610"/>
+                    </a:xfrm>
+                    <a:prstGeom prst="rect">
+                      <a:avLst/>
+                    </a:prstGeom>
+                    <a:noFill/>
+                    <a:ln>
+                      <a:noFill/>
+                    </a:ln>
+                  </pic:spPr>
+                </pic:pic>
+              </a:graphicData>
+            </a:graphic>
+          </wp:inline>
+        </w:drawing>
+      </w:r>
+    </w:p>
+    <w:p>
+      <w:pPr>
+        <w:pStyle w:val="ResimYazs"/>
+      </w:pPr>
       <w:r>
         <w:t xml:space="preserve">Figure </w:t>
       </w:r>
@@ -1707,7 +1753,7 @@
         <w:rPr>
           <w:noProof/>
         </w:rPr>
-        <w:t>2</w:t>
+        <w:t>3</w:t>
       </w:r>
       <w:r>
         <w:fldChar w:fldCharType="end"/>

</xml_diff>